<commit_message>
Updated Weekly Report for 2/2.
</commit_message>
<xml_diff>
--- a/DevDocs/WeeklyReports/Weekly Report 20140202.docx
+++ b/DevDocs/WeeklyReports/Weekly Report 20140202.docx
@@ -206,7 +206,7 @@
         </w:numPr>
       </w:pPr>
       <w:r>
-        <w:t>Process Audit Conducted</w:t>
+        <w:t>Documented development tools setup process</w:t>
       </w:r>
     </w:p>
     <w:p>
@@ -216,9 +216,6 @@
           <w:numId w:val="3"/>
         </w:numPr>
       </w:pPr>
-      <w:r>
-        <w:t>Revised Project Plan</w:t>
-      </w:r>
     </w:p>
     <w:p>
       <w:pPr>
@@ -226,9 +223,15 @@
           <w:ilvl w:val="0"/>
           <w:numId w:val="3"/>
         </w:numPr>
-      </w:pPr>
-      <w:r>
-        <w:t>Documented development tools setup process</w:t>
+        <w:rPr>
+          <w:highlight w:val="yellow"/>
+        </w:rPr>
+      </w:pPr>
+      <w:r>
+        <w:rPr>
+          <w:highlight w:val="yellow"/>
+        </w:rPr>
+        <w:t>Still need to be done:</w:t>
       </w:r>
     </w:p>
     <w:p>
@@ -238,16 +241,8 @@
           <w:numId w:val="3"/>
         </w:numPr>
       </w:pPr>
-    </w:p>
-    <w:p>
-      <w:pPr>
-        <w:pStyle w:val="Heading2"/>
-      </w:pPr>
-      <w:r>
-        <w:t>Top Highlights</w:t>
-      </w:r>
-      <w:r>
-        <w:t xml:space="preserve"> </w:t>
+      <w:r>
+        <w:t>Process Audit Completed</w:t>
       </w:r>
     </w:p>
     <w:p>
@@ -258,6 +253,28 @@
         </w:numPr>
       </w:pPr>
       <w:r>
+        <w:t>Revised Project Plan</w:t>
+      </w:r>
+    </w:p>
+    <w:p>
+      <w:pPr>
+        <w:pStyle w:val="Heading2"/>
+      </w:pPr>
+      <w:r>
+        <w:t>Top Highlights</w:t>
+      </w:r>
+      <w:r>
+        <w:t xml:space="preserve"> </w:t>
+      </w:r>
+    </w:p>
+    <w:p>
+      <w:pPr>
+        <w:numPr>
+          <w:ilvl w:val="0"/>
+          <w:numId w:val="3"/>
+        </w:numPr>
+      </w:pPr>
+      <w:r>
         <w:t xml:space="preserve">Conducted </w:t>
       </w:r>
       <w:r>
@@ -292,18 +309,35 @@
     </w:p>
     <w:p>
       <w:pPr>
+        <w:pStyle w:val="Heading2"/>
+      </w:pPr>
+      <w:r>
+        <w:t>Top Lowlights</w:t>
+      </w:r>
+    </w:p>
+    <w:p>
+      <w:pPr>
+        <w:pStyle w:val="Heading1"/>
+        <w:rPr>
+          <w:sz w:val="28"/>
+        </w:rPr>
+      </w:pPr>
+      <w:r>
+        <w:rPr>
+          <w:sz w:val="28"/>
+        </w:rPr>
+        <w:t>Accomplishments vs. Plan</w:t>
+      </w:r>
+    </w:p>
+    <w:p>
+      <w:pPr>
         <w:numPr>
           <w:ilvl w:val="0"/>
           <w:numId w:val="3"/>
         </w:numPr>
       </w:pPr>
-    </w:p>
-    <w:p>
-      <w:pPr>
-        <w:pStyle w:val="Heading2"/>
-      </w:pPr>
-      <w:r>
-        <w:t>Top Lowlights</w:t>
+      <w:r>
+        <w:t>TODO</w:t>
       </w:r>
     </w:p>
     <w:p>
@@ -317,7 +351,19 @@
         <w:rPr>
           <w:sz w:val="28"/>
         </w:rPr>
-        <w:t>Accomplishments vs. Plan</w:t>
+        <w:t>G</w:t>
+      </w:r>
+      <w:r>
+        <w:rPr>
+          <w:sz w:val="28"/>
+        </w:rPr>
+        <w:t>oals for Next Week</w:t>
+      </w:r>
+      <w:r>
+        <w:rPr>
+          <w:sz w:val="28"/>
+        </w:rPr>
+        <w:t xml:space="preserve"> </w:t>
       </w:r>
     </w:p>
     <w:p>
@@ -333,39 +379,16 @@
     </w:p>
     <w:p>
       <w:pPr>
-        <w:pStyle w:val="Heading1"/>
-        <w:rPr>
-          <w:sz w:val="28"/>
-        </w:rPr>
-      </w:pPr>
-      <w:r>
-        <w:rPr>
-          <w:sz w:val="28"/>
-        </w:rPr>
-        <w:t>G</w:t>
-      </w:r>
-      <w:r>
-        <w:rPr>
-          <w:sz w:val="28"/>
-        </w:rPr>
-        <w:t>oals for Next Week</w:t>
-      </w:r>
-      <w:r>
-        <w:rPr>
-          <w:sz w:val="28"/>
-        </w:rPr>
-        <w:t xml:space="preserve"> </w:t>
-      </w:r>
-    </w:p>
-    <w:p>
-      <w:pPr>
         <w:numPr>
           <w:ilvl w:val="0"/>
           <w:numId w:val="3"/>
         </w:numPr>
       </w:pPr>
       <w:r>
-        <w:t>TODO</w:t>
+        <w:t xml:space="preserve">Further develop system </w:t>
+      </w:r>
+      <w:r>
+        <w:t>design</w:t>
       </w:r>
     </w:p>
     <w:p>
@@ -376,7 +399,16 @@
         </w:numPr>
       </w:pPr>
       <w:r>
-        <w:t>Further develop high system architecture</w:t>
+        <w:t>A</w:t>
+      </w:r>
+      <w:r>
+        <w:t xml:space="preserve">ssign </w:t>
+      </w:r>
+      <w:r>
+        <w:t xml:space="preserve">and get started with </w:t>
+      </w:r>
+      <w:r>
+        <w:t>development tasks</w:t>
       </w:r>
     </w:p>
     <w:p>
@@ -387,43 +419,17 @@
         </w:numPr>
       </w:pPr>
       <w:r>
-        <w:t>Start to develop product backlog and a</w:t>
-      </w:r>
-      <w:r>
-        <w:t>ssign development tasks</w:t>
+        <w:t>Establish how project pl</w:t>
+      </w:r>
+      <w:r>
+        <w:t>an will be managed (and by who)</w:t>
       </w:r>
     </w:p>
     <w:p>
       <w:pPr>
-        <w:numPr>
-          <w:ilvl w:val="0"/>
-          <w:numId w:val="3"/>
-        </w:numPr>
-      </w:pPr>
-      <w:r>
-        <w:t>Get started with development tasks</w:t>
-      </w:r>
-    </w:p>
-    <w:p>
-      <w:pPr>
-        <w:numPr>
-          <w:ilvl w:val="0"/>
-          <w:numId w:val="3"/>
-        </w:numPr>
-      </w:pPr>
-      <w:r>
-        <w:t>Establish how project pl</w:t>
-      </w:r>
-      <w:r>
-        <w:t>an will be managed (and by who)</w:t>
-      </w:r>
-    </w:p>
-    <w:p>
-      <w:pPr>
         <w:pStyle w:val="Heading2"/>
       </w:pPr>
       <w:r>
-        <w:br w:type="page"/>
         <w:t>Risks</w:t>
       </w:r>
     </w:p>

</xml_diff>